<commit_message>
fixed links in what-is-a-confidence-interval.Rmd
</commit_message>
<xml_diff>
--- a/public/word-versions/variable-types.docx
+++ b/public/word-versions/variable-types.docx
@@ -39,7 +39,7 @@
         <w:t xml:space="preserve"> </w:t>
       </w:r>
       <w:r>
-        <w:t xml:space="preserve">Activitty</w:t>
+        <w:t xml:space="preserve">Activity</w:t>
       </w:r>
     </w:p>
     <w:p>
@@ -933,14 +933,44 @@
     </w:p>
     <w:p>
       <w:pPr>
-        <w:pStyle w:val="Compact"/>
         <w:numPr>
-          <w:numId w:val="1005"/>
-          <w:ilvl w:val="1"/>
+          <w:numId w:val="1000"/>
+          <w:ilvl w:val="0"/>
         </w:numPr>
       </w:pPr>
       <w:r>
+        <w:rPr>
+          <w:i/>
+        </w:rPr>
         <w:t xml:space="preserve">For each, write down the levels, and whether the variable is unordered or ordinal.</w:t>
+      </w:r>
+      <w:r>
+        <w:t xml:space="preserve"> </w:t>
+      </w:r>
+      <w:r>
+        <w:t xml:space="preserve">  .  .  .  </w:t>
+      </w:r>
+    </w:p>
+    <w:p>
+      <w:pPr>
+        <w:numPr>
+          <w:numId w:val="1000"/>
+          <w:ilvl w:val="0"/>
+        </w:numPr>
+      </w:pPr>
+      <w:r>
+        <w:t xml:space="preserve"> </w:t>
+      </w:r>
+    </w:p>
+    <w:p>
+      <w:pPr>
+        <w:numPr>
+          <w:numId w:val="1000"/>
+          <w:ilvl w:val="0"/>
+        </w:numPr>
+      </w:pPr>
+      <w:r>
+        <w:t xml:space="preserve"> </w:t>
       </w:r>
     </w:p>
     <w:p>
@@ -955,7 +985,7 @@
         <w:pStyle w:val="FirstParagraph"/>
       </w:pPr>
       <w:r>
-        <w:t xml:space="preserve">Version 0.2, 2019-05-28, Daniel Kaplan,</w:t>
+        <w:t xml:space="preserve">Version 0.3, 2019-05-28, Daniel Kaplan</w:t>
       </w:r>
     </w:p>
     <w:sectPr>
@@ -2383,9 +2413,6 @@
     <w:abstractNumId w:val="991"/>
   </w:num>
   <w:num w:numId="1004">
-    <w:abstractNumId w:val="991"/>
-  </w:num>
-  <w:num w:numId="1005">
     <w:abstractNumId w:val="991"/>
   </w:num>
 </w:numbering>

</xml_diff>